<commit_message>
added comment to code review
</commit_message>
<xml_diff>
--- a/Weekly Submissions/Code Review.docx
+++ b/Weekly Submissions/Code Review.docx
@@ -30,6 +30,8 @@
           <w:u w:val="single"/>
         </w:rPr>
       </w:pPr>
+      <w:bookmarkStart w:id="0" w:name="_GoBack"/>
+      <w:bookmarkEnd w:id="0"/>
     </w:p>
     <w:p>
       <w:pPr>
@@ -308,15 +310,7 @@
           <w:sz w:val="24"/>
           <w:szCs w:val="24"/>
         </w:rPr>
-        <w:t>Are errors from third-party applications (Google Maps, Social Media, etc.) being</w:t>
-      </w:r>
-      <w:r>
-        <w:rPr>
-          <w:rFonts w:ascii="Times New Roman" w:eastAsia="Times New Roman" w:hAnsi="Times New Roman" w:cs="Times New Roman"/>
-          <w:sz w:val="24"/>
-          <w:szCs w:val="24"/>
-        </w:rPr>
-        <w:t xml:space="preserve"> caught?</w:t>
+        <w:t>Are errors from third-party applications (Google Maps, Social Media, etc.) being caught?</w:t>
       </w:r>
     </w:p>
     <w:p>
@@ -423,15 +417,7 @@
           <w:sz w:val="24"/>
           <w:szCs w:val="24"/>
         </w:rPr>
-        <w:t>Does clicking a location on the map</w:t>
-      </w:r>
-      <w:r>
-        <w:rPr>
-          <w:rFonts w:ascii="Times New Roman" w:eastAsia="Times New Roman" w:hAnsi="Times New Roman" w:cs="Times New Roman"/>
-          <w:sz w:val="24"/>
-          <w:szCs w:val="24"/>
-        </w:rPr>
-        <w:t xml:space="preserve"> create a pop-up summary of the area?</w:t>
+        <w:t>Does clicking a location on the map create a pop-up summary of the area?</w:t>
       </w:r>
     </w:p>
     <w:p>
@@ -589,15 +575,7 @@
           <w:sz w:val="24"/>
           <w:szCs w:val="24"/>
         </w:rPr>
-        <w:t>Is the ti</w:t>
-      </w:r>
-      <w:r>
-        <w:rPr>
-          <w:rFonts w:ascii="Times New Roman" w:eastAsia="Times New Roman" w:hAnsi="Times New Roman" w:cs="Times New Roman"/>
-          <w:sz w:val="24"/>
-          <w:szCs w:val="24"/>
-        </w:rPr>
-        <w:t xml:space="preserve">cket purchase being handled securely? </w:t>
+        <w:t xml:space="preserve">Is the ticket purchase being handled securely? </w:t>
       </w:r>
     </w:p>
     <w:p>
@@ -961,15 +939,7 @@
           <w:sz w:val="24"/>
           <w:szCs w:val="24"/>
         </w:rPr>
-        <w:t>Is the user a</w:t>
-      </w:r>
-      <w:r>
-        <w:rPr>
-          <w:rFonts w:ascii="Times New Roman" w:eastAsia="Times New Roman" w:hAnsi="Times New Roman" w:cs="Times New Roman"/>
-          <w:sz w:val="24"/>
-          <w:szCs w:val="24"/>
-        </w:rPr>
-        <w:t>ble to connect to other users?</w:t>
+        <w:t>Is the user able to connect to other users?</w:t>
       </w:r>
     </w:p>
     <w:p>
@@ -1057,15 +1027,7 @@
           <w:sz w:val="24"/>
           <w:szCs w:val="24"/>
         </w:rPr>
-        <w:t>Is the user able to</w:t>
-      </w:r>
-      <w:r>
-        <w:rPr>
-          <w:rFonts w:ascii="Times New Roman" w:eastAsia="Times New Roman" w:hAnsi="Times New Roman" w:cs="Times New Roman"/>
-          <w:sz w:val="24"/>
-          <w:szCs w:val="24"/>
-        </w:rPr>
-        <w:t xml:space="preserve"> view achievements they unlocked while playing the game at each park?</w:t>
+        <w:t>Is the user able to view achievements they unlocked while playing the game at each park?</w:t>
       </w:r>
     </w:p>
     <w:p>
@@ -1171,15 +1133,7 @@
           <w:sz w:val="24"/>
           <w:szCs w:val="24"/>
         </w:rPr>
-        <w:t>Are the game assets succes</w:t>
-      </w:r>
-      <w:r>
-        <w:rPr>
-          <w:rFonts w:ascii="Times New Roman" w:eastAsia="Times New Roman" w:hAnsi="Times New Roman" w:cs="Times New Roman"/>
-          <w:sz w:val="24"/>
-          <w:szCs w:val="24"/>
-        </w:rPr>
-        <w:t>sfully displayed in the game window?</w:t>
+        <w:t>Are the game assets successfully displayed in the game window?</w:t>
       </w:r>
     </w:p>
     <w:p>
@@ -1289,15 +1243,7 @@
           <w:sz w:val="24"/>
           <w:szCs w:val="24"/>
         </w:rPr>
-        <w:t>Is the user the only o</w:t>
-      </w:r>
-      <w:r>
-        <w:rPr>
-          <w:rFonts w:ascii="Times New Roman" w:eastAsia="Times New Roman" w:hAnsi="Times New Roman" w:cs="Times New Roman"/>
-          <w:sz w:val="24"/>
-          <w:szCs w:val="24"/>
-        </w:rPr>
-        <w:t>ne able to make changes to their specific game instance?</w:t>
+        <w:t>Is the user the only one able to make changes to their specific game instance?</w:t>
       </w:r>
     </w:p>
     <w:p>
@@ -1426,7 +1372,25 @@
           <w:sz w:val="24"/>
           <w:szCs w:val="24"/>
         </w:rPr>
-        <w:t>How are errors handled when inputting malformatted data?</w:t>
+        <w:t xml:space="preserve">How are errors handled when inputting </w:t>
+      </w:r>
+      <w:proofErr w:type="spellStart"/>
+      <w:r>
+        <w:rPr>
+          <w:rFonts w:ascii="Times New Roman" w:eastAsia="Times New Roman" w:hAnsi="Times New Roman" w:cs="Times New Roman"/>
+          <w:sz w:val="24"/>
+          <w:szCs w:val="24"/>
+        </w:rPr>
+        <w:t>malformatted</w:t>
+      </w:r>
+      <w:proofErr w:type="spellEnd"/>
+      <w:r>
+        <w:rPr>
+          <w:rFonts w:ascii="Times New Roman" w:eastAsia="Times New Roman" w:hAnsi="Times New Roman" w:cs="Times New Roman"/>
+          <w:sz w:val="24"/>
+          <w:szCs w:val="24"/>
+        </w:rPr>
+        <w:t xml:space="preserve"> data?</w:t>
       </w:r>
     </w:p>
     <w:p>
@@ -1698,15 +1662,7 @@
           <w:sz w:val="24"/>
           <w:szCs w:val="24"/>
         </w:rPr>
-        <w:t xml:space="preserve">Code formatting is largely consistent in all </w:t>
-      </w:r>
-      <w:r>
-        <w:rPr>
-          <w:color w:val="333333"/>
-          <w:sz w:val="24"/>
-          <w:szCs w:val="24"/>
-        </w:rPr>
-        <w:t>areas of the website.</w:t>
+        <w:t>Code formatting is largely consistent in all areas of the website.</w:t>
       </w:r>
     </w:p>
     <w:p>
@@ -1816,15 +1772,7 @@
           <w:sz w:val="24"/>
           <w:szCs w:val="24"/>
         </w:rPr>
-        <w:t>Do loops term</w:t>
-      </w:r>
-      <w:r>
-        <w:rPr>
-          <w:color w:val="333333"/>
-          <w:sz w:val="24"/>
-          <w:szCs w:val="24"/>
-        </w:rPr>
-        <w:t>inate?</w:t>
+        <w:t>Do loops terminate?</w:t>
       </w:r>
     </w:p>
     <w:p>
@@ -2104,15 +2052,7 @@
           <w:sz w:val="24"/>
           <w:szCs w:val="24"/>
         </w:rPr>
-        <w:t>Not all data inpu</w:t>
-      </w:r>
-      <w:r>
-        <w:rPr>
-          <w:color w:val="333333"/>
-          <w:sz w:val="24"/>
-          <w:szCs w:val="24"/>
-        </w:rPr>
-        <w:t>t is currently checked for proper formatting at this time.</w:t>
+        <w:t>Not all data input is currently checked for proper formatting at this time.</w:t>
       </w:r>
     </w:p>
     <w:p>
@@ -2219,15 +2159,7 @@
           <w:sz w:val="24"/>
           <w:szCs w:val="24"/>
         </w:rPr>
-        <w:t>There is a link to t</w:t>
-      </w:r>
-      <w:r>
-        <w:rPr>
-          <w:color w:val="333333"/>
-          <w:sz w:val="24"/>
-          <w:szCs w:val="24"/>
-        </w:rPr>
-        <w:t>he local park list for testing</w:t>
+        <w:t>There is a link to the local park list for testing</w:t>
       </w:r>
     </w:p>
     <w:p>
@@ -2316,15 +2248,7 @@
           <w:sz w:val="24"/>
           <w:szCs w:val="24"/>
         </w:rPr>
-        <w:t>The desired function does not exist in the page’</w:t>
-      </w:r>
-      <w:r>
-        <w:rPr>
-          <w:color w:val="333333"/>
-          <w:sz w:val="24"/>
-          <w:szCs w:val="24"/>
-        </w:rPr>
-        <w:t>s current state</w:t>
+        <w:t>The desired function does not exist in the page’s current state</w:t>
       </w:r>
     </w:p>
     <w:p>
@@ -2434,15 +2358,7 @@
           <w:sz w:val="24"/>
           <w:szCs w:val="24"/>
         </w:rPr>
-        <w:t>There is currently no</w:t>
-      </w:r>
-      <w:r>
-        <w:rPr>
-          <w:color w:val="333333"/>
-          <w:sz w:val="24"/>
-          <w:szCs w:val="24"/>
-        </w:rPr>
-        <w:t xml:space="preserve"> code to generate a list of park locations</w:t>
+        <w:t>There is currently no code to generate a list of park locations</w:t>
       </w:r>
     </w:p>
     <w:p>
@@ -2524,13 +2440,23 @@
           <w:szCs w:val="24"/>
         </w:rPr>
       </w:pPr>
-      <w:r>
-        <w:rPr>
-          <w:color w:val="333333"/>
-          <w:sz w:val="24"/>
-          <w:szCs w:val="24"/>
-        </w:rPr>
-        <w:t>href=”#”</w:t>
+      <w:proofErr w:type="spellStart"/>
+      <w:r>
+        <w:rPr>
+          <w:color w:val="333333"/>
+          <w:sz w:val="24"/>
+          <w:szCs w:val="24"/>
+        </w:rPr>
+        <w:t>href</w:t>
+      </w:r>
+      <w:proofErr w:type="spellEnd"/>
+      <w:r>
+        <w:rPr>
+          <w:color w:val="333333"/>
+          <w:sz w:val="24"/>
+          <w:szCs w:val="24"/>
+        </w:rPr>
+        <w:t>=”#”</w:t>
       </w:r>
     </w:p>
     <w:p>
@@ -2596,7 +2522,25 @@
           <w:sz w:val="24"/>
           <w:szCs w:val="24"/>
         </w:rPr>
-        <w:t>Referenced from Database or javascript array/list?</w:t>
+        <w:t xml:space="preserve">Referenced from Database or </w:t>
+      </w:r>
+      <w:proofErr w:type="spellStart"/>
+      <w:r>
+        <w:rPr>
+          <w:color w:val="333333"/>
+          <w:sz w:val="24"/>
+          <w:szCs w:val="24"/>
+        </w:rPr>
+        <w:t>javascript</w:t>
+      </w:r>
+      <w:proofErr w:type="spellEnd"/>
+      <w:r>
+        <w:rPr>
+          <w:color w:val="333333"/>
+          <w:sz w:val="24"/>
+          <w:szCs w:val="24"/>
+        </w:rPr>
+        <w:t xml:space="preserve"> array/list?</w:t>
       </w:r>
     </w:p>
     <w:p>
@@ -2787,15 +2731,7 @@
           <w:sz w:val="24"/>
           <w:szCs w:val="24"/>
         </w:rPr>
-        <w:t>Currently the tickets page hasn’t generated the state tickets to know for sure</w:t>
-      </w:r>
-      <w:r>
-        <w:rPr>
-          <w:color w:val="333333"/>
-          <w:sz w:val="24"/>
-          <w:szCs w:val="24"/>
-        </w:rPr>
-        <w:t xml:space="preserve"> if it is being handled correctly. </w:t>
+        <w:t xml:space="preserve">Currently the tickets page hasn’t generated the state tickets to know for sure if it is being handled correctly. </w:t>
       </w:r>
     </w:p>
     <w:p>
@@ -2883,15 +2819,7 @@
           <w:sz w:val="24"/>
           <w:szCs w:val="24"/>
         </w:rPr>
-        <w:t>Not all of the information is yet</w:t>
-      </w:r>
-      <w:r>
-        <w:rPr>
-          <w:color w:val="333333"/>
-          <w:sz w:val="24"/>
-          <w:szCs w:val="24"/>
-        </w:rPr>
-        <w:t xml:space="preserve"> on the tickets page as we’re still trying to figure out how to connect the parks that actually sell tickets beforehand (as some parks are free).</w:t>
+        <w:t>Not all of the information is yet on the tickets page as we’re still trying to figure out how to connect the parks that actually sell tickets beforehand (as some parks are free).</w:t>
       </w:r>
     </w:p>
     <w:p>
@@ -3141,15 +3069,7 @@
           <w:sz w:val="24"/>
           <w:szCs w:val="24"/>
         </w:rPr>
-        <w:t xml:space="preserve">Users cannot submit </w:t>
-      </w:r>
-      <w:r>
-        <w:rPr>
-          <w:color w:val="333333"/>
-          <w:sz w:val="24"/>
-          <w:szCs w:val="24"/>
-        </w:rPr>
-        <w:t>their own photos at this time.</w:t>
+        <w:t>Users cannot submit their own photos at this time.</w:t>
       </w:r>
     </w:p>
     <w:p>
@@ -3344,15 +3264,7 @@
           <w:sz w:val="24"/>
           <w:szCs w:val="24"/>
         </w:rPr>
-        <w:t xml:space="preserve">Adding donations to the </w:t>
-      </w:r>
-      <w:r>
-        <w:rPr>
-          <w:color w:val="333333"/>
-          <w:sz w:val="24"/>
-          <w:szCs w:val="24"/>
-        </w:rPr>
-        <w:t>cart is not currently supported.</w:t>
+        <w:t>Adding donations to the cart is not currently supported.</w:t>
       </w:r>
     </w:p>
     <w:p>
@@ -3534,15 +3446,7 @@
           <w:sz w:val="24"/>
           <w:szCs w:val="24"/>
         </w:rPr>
-        <w:t>Is the</w:t>
-      </w:r>
-      <w:r>
-        <w:rPr>
-          <w:color w:val="333333"/>
-          <w:sz w:val="24"/>
-          <w:szCs w:val="24"/>
-        </w:rPr>
-        <w:t xml:space="preserve"> user able to track the parks that they have visited?</w:t>
+        <w:t>Is the user able to track the parks that they have visited?</w:t>
       </w:r>
       <w:r>
         <w:rPr>
@@ -3704,15 +3608,7 @@
           <w:sz w:val="24"/>
           <w:szCs w:val="24"/>
         </w:rPr>
-        <w:t>Is the user able to view achievements they unlocked while play</w:t>
-      </w:r>
-      <w:r>
-        <w:rPr>
-          <w:color w:val="333333"/>
-          <w:sz w:val="24"/>
-          <w:szCs w:val="24"/>
-        </w:rPr>
-        <w:t>ing the game at each park?</w:t>
+        <w:t>Is the user able to view achievements they unlocked while playing the game at each park?</w:t>
       </w:r>
     </w:p>
     <w:p>
@@ -3818,15 +3714,7 @@
           <w:sz w:val="24"/>
           <w:szCs w:val="24"/>
         </w:rPr>
-        <w:t>Can the game be successfull</w:t>
-      </w:r>
-      <w:r>
-        <w:rPr>
-          <w:color w:val="333333"/>
-          <w:sz w:val="24"/>
-          <w:szCs w:val="24"/>
-        </w:rPr>
-        <w:t>y deployed to the website?</w:t>
+        <w:t>Can the game be successfully deployed to the website?</w:t>
       </w:r>
     </w:p>
     <w:p>
@@ -4003,15 +3891,7 @@
           <w:sz w:val="24"/>
           <w:szCs w:val="24"/>
         </w:rPr>
-        <w:t xml:space="preserve">Game object customization errors are not caught and handled at this </w:t>
-      </w:r>
-      <w:r>
-        <w:rPr>
-          <w:color w:val="333333"/>
-          <w:sz w:val="24"/>
-          <w:szCs w:val="24"/>
-        </w:rPr>
-        <w:t>time.</w:t>
+        <w:t>Game object customization errors are not caught and handled at this time.</w:t>
       </w:r>
     </w:p>
     <w:p>
@@ -4143,15 +4023,7 @@
           <w:sz w:val="24"/>
           <w:szCs w:val="24"/>
         </w:rPr>
-        <w:t>Can</w:t>
-      </w:r>
-      <w:r>
-        <w:rPr>
-          <w:color w:val="333333"/>
-          <w:sz w:val="24"/>
-          <w:szCs w:val="24"/>
-        </w:rPr>
-        <w:t xml:space="preserve"> the user interact with the game on their profile?</w:t>
+        <w:t>Can the user interact with the game on their profile?</w:t>
       </w:r>
     </w:p>
     <w:p>
@@ -4263,8 +4135,6 @@
         </w:rPr>
         <w:t>Yes, the user object is able to reflect points that are obtained through the game.</w:t>
       </w:r>
-      <w:bookmarkStart w:id="0" w:name="_GoBack"/>
-      <w:bookmarkEnd w:id="0"/>
     </w:p>
     <w:p>
       <w:pPr>
@@ -4304,15 +4174,7 @@
           <w:sz w:val="24"/>
           <w:szCs w:val="24"/>
         </w:rPr>
-        <w:t>Are the t</w:t>
-      </w:r>
-      <w:r>
-        <w:rPr>
-          <w:color w:val="333333"/>
-          <w:sz w:val="24"/>
-          <w:szCs w:val="24"/>
-        </w:rPr>
-        <w:t>ables and relationships well managed in MySQL?</w:t>
+        <w:t>Are the tables and relationships well managed in MySQL?</w:t>
       </w:r>
     </w:p>
     <w:p>
@@ -4378,15 +4240,7 @@
           <w:sz w:val="24"/>
           <w:szCs w:val="24"/>
         </w:rPr>
-        <w:t>Not yet implemente</w:t>
-      </w:r>
-      <w:r>
-        <w:rPr>
-          <w:color w:val="333333"/>
-          <w:sz w:val="24"/>
-          <w:szCs w:val="24"/>
-        </w:rPr>
-        <w:t>d.</w:t>
+        <w:t>Not yet implemented.</w:t>
       </w:r>
     </w:p>
     <w:p>
@@ -4452,7 +4306,25 @@
           <w:sz w:val="24"/>
           <w:szCs w:val="24"/>
         </w:rPr>
-        <w:t>How are errors handled when inputting malformatted data?</w:t>
+        <w:t xml:space="preserve">How are errors handled when inputting </w:t>
+      </w:r>
+      <w:proofErr w:type="spellStart"/>
+      <w:r>
+        <w:rPr>
+          <w:color w:val="333333"/>
+          <w:sz w:val="24"/>
+          <w:szCs w:val="24"/>
+        </w:rPr>
+        <w:t>malformatted</w:t>
+      </w:r>
+      <w:proofErr w:type="spellEnd"/>
+      <w:r>
+        <w:rPr>
+          <w:color w:val="333333"/>
+          <w:sz w:val="24"/>
+          <w:szCs w:val="24"/>
+        </w:rPr>
+        <w:t xml:space="preserve"> data?</w:t>
       </w:r>
     </w:p>
     <w:p>
@@ -4655,8 +4527,13 @@
               <w:spacing w:line="240" w:lineRule="auto"/>
             </w:pPr>
             <w:r>
-              <w:t>Andrew Knickman</w:t>
+              <w:t xml:space="preserve">Andrew </w:t>
             </w:r>
+            <w:proofErr w:type="spellStart"/>
+            <w:r>
+              <w:t>Knickman</w:t>
+            </w:r>
+            <w:proofErr w:type="spellEnd"/>
           </w:p>
         </w:tc>
         <w:tc>
@@ -4773,8 +4650,13 @@
               <w:widowControl w:val="0"/>
               <w:spacing w:line="240" w:lineRule="auto"/>
             </w:pPr>
+            <w:proofErr w:type="spellStart"/>
             <w:r>
-              <w:t>Ayja Weems</w:t>
+              <w:t>Ayja</w:t>
+            </w:r>
+            <w:proofErr w:type="spellEnd"/>
+            <w:r>
+              <w:t xml:space="preserve"> Weems</w:t>
             </w:r>
           </w:p>
         </w:tc>
@@ -4856,10 +4738,7 @@
               <w:contextualSpacing/>
             </w:pPr>
             <w:r>
-              <w:t>Provide connectivity with other requir</w:t>
-            </w:r>
-            <w:r>
-              <w:t>ed social media sites (see requirements).</w:t>
+              <w:t>Provide connectivity with other required social media sites (see requirements).</w:t>
             </w:r>
           </w:p>
           <w:p>
@@ -4896,8 +4775,13 @@
               <w:spacing w:line="240" w:lineRule="auto"/>
             </w:pPr>
             <w:r>
-              <w:t>Jorge Brito</w:t>
+              <w:t xml:space="preserve">Jorge </w:t>
             </w:r>
+            <w:proofErr w:type="spellStart"/>
+            <w:r>
+              <w:t>Brito</w:t>
+            </w:r>
+            <w:proofErr w:type="spellEnd"/>
           </w:p>
         </w:tc>
         <w:tc>
@@ -5020,8 +4904,13 @@
               <w:widowControl w:val="0"/>
               <w:spacing w:line="240" w:lineRule="auto"/>
             </w:pPr>
+            <w:proofErr w:type="spellStart"/>
             <w:r>
-              <w:t>Sundeep Singh</w:t>
+              <w:t>Sundeep</w:t>
+            </w:r>
+            <w:proofErr w:type="spellEnd"/>
+            <w:r>
+              <w:t xml:space="preserve"> Singh</w:t>
             </w:r>
           </w:p>
         </w:tc>
@@ -5089,10 +4978,7 @@
               <w:contextualSpacing/>
             </w:pPr>
             <w:r>
-              <w:t>Add the new featu</w:t>
-            </w:r>
-            <w:r>
-              <w:t>re “Donation of the week”.</w:t>
+              <w:t>Add the new feature “Donation of the week”.</w:t>
             </w:r>
           </w:p>
         </w:tc>
@@ -5115,8 +5001,13 @@
               <w:spacing w:line="240" w:lineRule="auto"/>
             </w:pPr>
             <w:r>
-              <w:t>Greg Nikol</w:t>
+              <w:t xml:space="preserve">Greg </w:t>
             </w:r>
+            <w:proofErr w:type="spellStart"/>
+            <w:r>
+              <w:t>Nikol</w:t>
+            </w:r>
+            <w:proofErr w:type="spellEnd"/>
           </w:p>
         </w:tc>
         <w:tc>
@@ -5163,9 +5054,19 @@
               <w:widowControl w:val="0"/>
               <w:spacing w:line="240" w:lineRule="auto"/>
             </w:pPr>
+            <w:proofErr w:type="spellStart"/>
             <w:r>
-              <w:t>Rojaleen Chhetry</w:t>
+              <w:t>Rojaleen</w:t>
             </w:r>
+            <w:proofErr w:type="spellEnd"/>
+            <w:r>
+              <w:t xml:space="preserve"> </w:t>
+            </w:r>
+            <w:proofErr w:type="spellStart"/>
+            <w:r>
+              <w:t>Chhetry</w:t>
+            </w:r>
+            <w:proofErr w:type="spellEnd"/>
           </w:p>
         </w:tc>
         <w:tc>
@@ -5396,10 +5297,7 @@
               <w:contextualSpacing/>
             </w:pPr>
             <w:r>
-              <w:t>Give the user the ability to sign up from the homepag</w:t>
-            </w:r>
-            <w:r>
-              <w:t>e</w:t>
+              <w:t>Give the user the ability to sign up from the homepage</w:t>
             </w:r>
           </w:p>
         </w:tc>
@@ -5413,6 +5311,7 @@
       </w:pPr>
     </w:p>
     <w:sectPr>
+      <w:headerReference w:type="default" r:id="rId7"/>
       <w:pgSz w:w="12240" w:h="15840"/>
       <w:pgMar w:top="1440" w:right="1440" w:bottom="1440" w:left="1440" w:header="0" w:footer="720" w:gutter="0"/>
       <w:pgNumType w:start="1"/>
@@ -5420,6 +5319,75 @@
     </w:sectPr>
   </w:body>
 </w:document>
+</file>
+
+<file path=word/endnotes.xml><?xml version="1.0" encoding="utf-8"?>
+<w:endnotes xmlns:wpc="http://schemas.microsoft.com/office/word/2010/wordprocessingCanvas" xmlns:mo="http://schemas.microsoft.com/office/mac/office/2008/main" xmlns:mc="http://schemas.openxmlformats.org/markup-compatibility/2006" xmlns:mv="urn:schemas-microsoft-com:mac:vml" xmlns:o="urn:schemas-microsoft-com:office:office" xmlns:r="http://schemas.openxmlformats.org/officeDocument/2006/relationships" xmlns:m="http://schemas.openxmlformats.org/officeDocument/2006/math" xmlns:v="urn:schemas-microsoft-com:vml" xmlns:wp14="http://schemas.microsoft.com/office/word/2010/wordprocessingDrawing" xmlns:wp="http://schemas.openxmlformats.org/drawingml/2006/wordprocessingDrawing" xmlns:w10="urn:schemas-microsoft-com:office:word" xmlns:w="http://schemas.openxmlformats.org/wordprocessingml/2006/main" xmlns:w14="http://schemas.microsoft.com/office/word/2010/wordml" xmlns:w15="http://schemas.microsoft.com/office/word/2012/wordml" xmlns:wpg="http://schemas.microsoft.com/office/word/2010/wordprocessingGroup" xmlns:wpi="http://schemas.microsoft.com/office/word/2010/wordprocessingInk" xmlns:wne="http://schemas.microsoft.com/office/word/2006/wordml" xmlns:wps="http://schemas.microsoft.com/office/word/2010/wordprocessingShape" mc:Ignorable="w14 w15 wp14">
+  <w:endnote w:type="separator" w:id="-1">
+    <w:p>
+      <w:pPr>
+        <w:spacing w:line="240" w:lineRule="auto"/>
+      </w:pPr>
+      <w:r>
+        <w:separator/>
+      </w:r>
+    </w:p>
+  </w:endnote>
+  <w:endnote w:type="continuationSeparator" w:id="0">
+    <w:p>
+      <w:pPr>
+        <w:spacing w:line="240" w:lineRule="auto"/>
+      </w:pPr>
+      <w:r>
+        <w:continuationSeparator/>
+      </w:r>
+    </w:p>
+  </w:endnote>
+</w:endnotes>
+</file>
+
+<file path=word/footnotes.xml><?xml version="1.0" encoding="utf-8"?>
+<w:footnotes xmlns:wpc="http://schemas.microsoft.com/office/word/2010/wordprocessingCanvas" xmlns:mo="http://schemas.microsoft.com/office/mac/office/2008/main" xmlns:mc="http://schemas.openxmlformats.org/markup-compatibility/2006" xmlns:mv="urn:schemas-microsoft-com:mac:vml" xmlns:o="urn:schemas-microsoft-com:office:office" xmlns:r="http://schemas.openxmlformats.org/officeDocument/2006/relationships" xmlns:m="http://schemas.openxmlformats.org/officeDocument/2006/math" xmlns:v="urn:schemas-microsoft-com:vml" xmlns:wp14="http://schemas.microsoft.com/office/word/2010/wordprocessingDrawing" xmlns:wp="http://schemas.openxmlformats.org/drawingml/2006/wordprocessingDrawing" xmlns:w10="urn:schemas-microsoft-com:office:word" xmlns:w="http://schemas.openxmlformats.org/wordprocessingml/2006/main" xmlns:w14="http://schemas.microsoft.com/office/word/2010/wordml" xmlns:w15="http://schemas.microsoft.com/office/word/2012/wordml" xmlns:wpg="http://schemas.microsoft.com/office/word/2010/wordprocessingGroup" xmlns:wpi="http://schemas.microsoft.com/office/word/2010/wordprocessingInk" xmlns:wne="http://schemas.microsoft.com/office/word/2006/wordml" xmlns:wps="http://schemas.microsoft.com/office/word/2010/wordprocessingShape" mc:Ignorable="w14 w15 wp14">
+  <w:footnote w:type="separator" w:id="-1">
+    <w:p>
+      <w:pPr>
+        <w:spacing w:line="240" w:lineRule="auto"/>
+      </w:pPr>
+      <w:r>
+        <w:separator/>
+      </w:r>
+    </w:p>
+  </w:footnote>
+  <w:footnote w:type="continuationSeparator" w:id="0">
+    <w:p>
+      <w:pPr>
+        <w:spacing w:line="240" w:lineRule="auto"/>
+      </w:pPr>
+      <w:r>
+        <w:continuationSeparator/>
+      </w:r>
+    </w:p>
+  </w:footnote>
+</w:footnotes>
+</file>
+
+<file path=word/header1.xml><?xml version="1.0" encoding="utf-8"?>
+<w:hdr xmlns:wpc="http://schemas.microsoft.com/office/word/2010/wordprocessingCanvas" xmlns:mo="http://schemas.microsoft.com/office/mac/office/2008/main" xmlns:mc="http://schemas.openxmlformats.org/markup-compatibility/2006" xmlns:mv="urn:schemas-microsoft-com:mac:vml" xmlns:o="urn:schemas-microsoft-com:office:office" xmlns:r="http://schemas.openxmlformats.org/officeDocument/2006/relationships" xmlns:m="http://schemas.openxmlformats.org/officeDocument/2006/math" xmlns:v="urn:schemas-microsoft-com:vml" xmlns:wp14="http://schemas.microsoft.com/office/word/2010/wordprocessingDrawing" xmlns:wp="http://schemas.openxmlformats.org/drawingml/2006/wordprocessingDrawing" xmlns:w10="urn:schemas-microsoft-com:office:word" xmlns:w="http://schemas.openxmlformats.org/wordprocessingml/2006/main" xmlns:w14="http://schemas.microsoft.com/office/word/2010/wordml" xmlns:w15="http://schemas.microsoft.com/office/word/2012/wordml" xmlns:wpg="http://schemas.microsoft.com/office/word/2010/wordprocessingGroup" xmlns:wpi="http://schemas.microsoft.com/office/word/2010/wordprocessingInk" xmlns:wne="http://schemas.microsoft.com/office/word/2006/wordml" xmlns:wps="http://schemas.microsoft.com/office/word/2010/wordprocessingShape" mc:Ignorable="w14 w15 wp14">
+  <w:p>
+    <w:pPr>
+      <w:pStyle w:val="Header"/>
+      <w:rPr>
+        <w:lang w:val="en-US"/>
+      </w:rPr>
+    </w:pPr>
+    <w:r>
+      <w:rPr>
+        <w:lang w:val="en-US"/>
+      </w:rPr>
+      <w:t>Updated Code Review</w:t>
+    </w:r>
+  </w:p>
+</w:hdr>
 </file>
 
 <file path=word/numbering.xml><?xml version="1.0" encoding="utf-8"?>
@@ -9362,6 +9330,50 @@
       </w:tblCellMar>
     </w:tblPr>
   </w:style>
+  <w:style w:type="paragraph" w:styleId="Header">
+    <w:name w:val="header"/>
+    <w:basedOn w:val="Normal"/>
+    <w:link w:val="HeaderChar"/>
+    <w:uiPriority w:val="99"/>
+    <w:unhideWhenUsed/>
+    <w:rsid w:val="00190DD2"/>
+    <w:pPr>
+      <w:tabs>
+        <w:tab w:val="center" w:pos="4680"/>
+        <w:tab w:val="right" w:pos="9360"/>
+      </w:tabs>
+      <w:spacing w:line="240" w:lineRule="auto"/>
+    </w:pPr>
+  </w:style>
+  <w:style w:type="character" w:customStyle="1" w:styleId="HeaderChar">
+    <w:name w:val="Header Char"/>
+    <w:basedOn w:val="DefaultParagraphFont"/>
+    <w:link w:val="Header"/>
+    <w:uiPriority w:val="99"/>
+    <w:rsid w:val="00190DD2"/>
+  </w:style>
+  <w:style w:type="paragraph" w:styleId="Footer">
+    <w:name w:val="footer"/>
+    <w:basedOn w:val="Normal"/>
+    <w:link w:val="FooterChar"/>
+    <w:uiPriority w:val="99"/>
+    <w:unhideWhenUsed/>
+    <w:rsid w:val="00190DD2"/>
+    <w:pPr>
+      <w:tabs>
+        <w:tab w:val="center" w:pos="4680"/>
+        <w:tab w:val="right" w:pos="9360"/>
+      </w:tabs>
+      <w:spacing w:line="240" w:lineRule="auto"/>
+    </w:pPr>
+  </w:style>
+  <w:style w:type="character" w:customStyle="1" w:styleId="FooterChar">
+    <w:name w:val="Footer Char"/>
+    <w:basedOn w:val="DefaultParagraphFont"/>
+    <w:link w:val="Footer"/>
+    <w:uiPriority w:val="99"/>
+    <w:rsid w:val="00190DD2"/>
+  </w:style>
 </w:styles>
 </file>
 

</xml_diff>